<commit_message>
refactor: reorganizar 43 documentos segun PlantillaExamen (img destacada, img intro, img presentacion, tablas movidas)
</commit_message>
<xml_diff>
--- a/Documentos/Bases de Datos/002-Proyecto IA para dietetica.docx
+++ b/Documentos/Bases de Datos/002-Proyecto IA para dietetica.docx
@@ -94,6 +94,45 @@
       </w:pPr>
       <w:r>
         <w:t>Introducción</w:t>
+      </w:r>
+    </w:p>
+    <w:p>
+      <w:pPr>
+        <w:jc w:val="center"/>
+      </w:pPr>
+      <w:r>
+        <w:drawing>
+          <wp:inline xmlns:a="http://schemas.openxmlformats.org/drawingml/2006/main" xmlns:pic="http://schemas.openxmlformats.org/drawingml/2006/picture">
+            <wp:extent cx="5486400" cy="3857625"/>
+            <wp:docPr id="2" name="Picture 2"/>
+            <wp:cNvGraphicFramePr>
+              <a:graphicFrameLocks noChangeAspect="1"/>
+            </wp:cNvGraphicFramePr>
+            <a:graphic>
+              <a:graphicData uri="http://schemas.openxmlformats.org/drawingml/2006/picture">
+                <pic:pic>
+                  <pic:nvPicPr>
+                    <pic:cNvPr id="0" name="002-Proyecto IA para dietetica.png"/>
+                    <pic:cNvPicPr/>
+                  </pic:nvPicPr>
+                  <pic:blipFill>
+                    <a:blip r:embed="rId10"/>
+                    <a:stretch>
+                      <a:fillRect/>
+                    </a:stretch>
+                  </pic:blipFill>
+                  <pic:spPr>
+                    <a:xfrm>
+                      <a:off x="0" y="0"/>
+                      <a:ext cx="5486400" cy="3857625"/>
+                    </a:xfrm>
+                    <a:prstGeom prst="rect"/>
+                  </pic:spPr>
+                </pic:pic>
+              </a:graphicData>
+            </a:graphic>
+          </wp:inline>
+        </w:drawing>
       </w:r>
     </w:p>
     <w:p>
@@ -2525,6 +2564,45 @@
       </w:r>
     </w:p>
     <w:p>
+      <w:pPr>
+        <w:jc w:val="center"/>
+      </w:pPr>
+      <w:r>
+        <w:drawing>
+          <wp:inline xmlns:a="http://schemas.openxmlformats.org/drawingml/2006/main" xmlns:pic="http://schemas.openxmlformats.org/drawingml/2006/picture">
+            <wp:extent cx="5486400" cy="3857625"/>
+            <wp:docPr id="3" name="Picture 3"/>
+            <wp:cNvGraphicFramePr>
+              <a:graphicFrameLocks noChangeAspect="1"/>
+            </wp:cNvGraphicFramePr>
+            <a:graphic>
+              <a:graphicData uri="http://schemas.openxmlformats.org/drawingml/2006/picture">
+                <pic:pic>
+                  <pic:nvPicPr>
+                    <pic:cNvPr id="0" name="002-Proyecto IA para dietetica.png"/>
+                    <pic:cNvPicPr/>
+                  </pic:nvPicPr>
+                  <pic:blipFill>
+                    <a:blip r:embed="rId10"/>
+                    <a:stretch>
+                      <a:fillRect/>
+                    </a:stretch>
+                  </pic:blipFill>
+                  <pic:spPr>
+                    <a:xfrm>
+                      <a:off x="0" y="0"/>
+                      <a:ext cx="5486400" cy="3857625"/>
+                    </a:xfrm>
+                    <a:prstGeom prst="rect"/>
+                  </pic:spPr>
+                </pic:pic>
+              </a:graphicData>
+            </a:graphic>
+          </wp:inline>
+        </w:drawing>
+      </w:r>
+    </w:p>
+    <w:p>
       <w:r>
         <w:t xml:space="preserve">Este proyecto demuestra cómo integrar un </w:t>
       </w:r>

</xml_diff>

<commit_message>
fix: eliminar 10 capturas de pagina 404 (mismo hash, 23928B) en 10 docs
</commit_message>
<xml_diff>
--- a/Documentos/Bases de Datos/002-Proyecto IA para dietetica.docx
+++ b/Documentos/Bases de Datos/002-Proyecto IA para dietetica.docx
@@ -94,86 +94,6 @@
       </w:pPr>
       <w:r>
         <w:t>Introducción</w:t>
-      </w:r>
-    </w:p>
-    <w:p>
-      <w:pPr>
-        <w:jc w:val="center"/>
-      </w:pPr>
-      <w:r>
-        <w:drawing>
-          <wp:inline xmlns:a="http://schemas.openxmlformats.org/drawingml/2006/main" xmlns:pic="http://schemas.openxmlformats.org/drawingml/2006/picture">
-            <wp:extent cx="5486400" cy="3857625"/>
-            <wp:docPr id="2" name="Picture 2"/>
-            <wp:cNvGraphicFramePr>
-              <a:graphicFrameLocks noChangeAspect="1"/>
-            </wp:cNvGraphicFramePr>
-            <a:graphic>
-              <a:graphicData uri="http://schemas.openxmlformats.org/drawingml/2006/picture">
-                <pic:pic>
-                  <pic:nvPicPr>
-                    <pic:cNvPr id="0" name="002-Proyecto IA para dietetica.png"/>
-                    <pic:cNvPicPr/>
-                  </pic:nvPicPr>
-                  <pic:blipFill>
-                    <a:blip r:embed="rId10"/>
-                    <a:stretch>
-                      <a:fillRect/>
-                    </a:stretch>
-                  </pic:blipFill>
-                  <pic:spPr>
-                    <a:xfrm>
-                      <a:off x="0" y="0"/>
-                      <a:ext cx="5486400" cy="3857625"/>
-                    </a:xfrm>
-                    <a:prstGeom prst="rect"/>
-                  </pic:spPr>
-                </pic:pic>
-              </a:graphicData>
-            </a:graphic>
-          </wp:inline>
-        </w:drawing>
-      </w:r>
-    </w:p>
-    <w:p>
-      <w:r>
-        <w:t xml:space="preserve">Este proyecto consiste en una </w:t>
-      </w:r>
-      <w:r>
-        <w:rPr>
-          <w:b/>
-        </w:rPr>
-        <w:t>aplicación web en PHP</w:t>
-      </w:r>
-      <w:r>
-        <w:t xml:space="preserve"> que se conecta a un modelo de lenguaje (LLM) ejecutado en local mediante </w:t>
-      </w:r>
-      <w:r>
-        <w:rPr>
-          <w:b/>
-        </w:rPr>
-        <w:t>Ollama</w:t>
-      </w:r>
-      <w:r>
-        <w:t xml:space="preserve">, un servidor de inferencia de IA. La aplicación evolucionó en 6 fases: desde una simple llamada por terminal hasta una interfaz profesional de dos paneles con renderizado de Markdown, ingeniería de prompts y funcionalidades JavaScript avanzadas. El caso de uso inicial es un </w:t>
-      </w:r>
-      <w:r>
-        <w:rPr>
-          <w:b/>
-        </w:rPr>
-        <w:t>consejero dietético</w:t>
-      </w:r>
-      <w:r>
-        <w:t xml:space="preserve"> que genera recetas saludables con los ingredientes que el usuario tiene disponibles, y posteriormente se amplió a un </w:t>
-      </w:r>
-      <w:r>
-        <w:rPr>
-          <w:b/>
-        </w:rPr>
-        <w:t>asesor de componentes de PC</w:t>
-      </w:r>
-      <w:r>
-        <w:t xml:space="preserve"> por presupuesto.</w:t>
       </w:r>
     </w:p>
     <w:p>

</xml_diff>